<commit_message>
Emailed ready to be sent to Stephen.
</commit_message>
<xml_diff>
--- a/LogSection/Mid_semester_iterview_response.docx
+++ b/LogSection/Mid_semester_iterview_response.docx
@@ -45,7 +45,7 @@
           <w:sz w:val="22"/>
           <w:szCs w:val="22"/>
         </w:rPr>
-        <w:t>My name is Vinicius, Id:14868388. I am part of the Real-time</w:t>
+        <w:t>My name is Vinicius, Id:</w:t>
       </w:r>
       <w:r>
         <w:rPr>
@@ -53,35 +53,31 @@
           <w:sz w:val="22"/>
           <w:szCs w:val="22"/>
         </w:rPr>
-        <w:t xml:space="preserve"> Scoreboard R&amp;D project. I am, in behalf of my team, sending this email as we do not completely understand the mid-semester interview feedback or do not agree completely. Below you will find comments to each section found in the feedback report.</w:t>
-      </w:r>
-    </w:p>
-    <w:p>
-      <w:pPr>
-        <w:pStyle w:val="Default"/>
+        <w:t xml:space="preserve"> </w:t>
+      </w:r>
+      <w:r>
         <w:rPr>
           <w:rFonts w:asciiTheme="minorHAnsi" w:hAnsiTheme="minorHAnsi" w:cstheme="minorHAnsi"/>
           <w:sz w:val="22"/>
           <w:szCs w:val="22"/>
         </w:rPr>
-      </w:pPr>
-    </w:p>
-    <w:p>
-      <w:pPr>
-        <w:pStyle w:val="Default"/>
+        <w:t>14868388. I am part of the Real-time</w:t>
+      </w:r>
+      <w:r>
         <w:rPr>
           <w:rFonts w:asciiTheme="minorHAnsi" w:hAnsiTheme="minorHAnsi" w:cstheme="minorHAnsi"/>
           <w:sz w:val="22"/>
           <w:szCs w:val="22"/>
         </w:rPr>
-      </w:pPr>
+        <w:t xml:space="preserve"> Scoreboard R&amp;D project. I am, in behalf of my team</w:t>
+      </w:r>
       <w:r>
         <w:rPr>
           <w:rFonts w:asciiTheme="minorHAnsi" w:hAnsiTheme="minorHAnsi" w:cstheme="minorHAnsi"/>
           <w:sz w:val="22"/>
           <w:szCs w:val="22"/>
         </w:rPr>
-        <w:t>Clear evidence of progress</w:t>
+        <w:t xml:space="preserve"> members </w:t>
       </w:r>
       <w:r>
         <w:rPr>
@@ -89,7 +85,7 @@
           <w:sz w:val="22"/>
           <w:szCs w:val="22"/>
         </w:rPr>
-        <w:t xml:space="preserve"> </w:t>
+        <w:t xml:space="preserve">, sending this email as we do not completely understand the mid-semester interview feedback or do not agree </w:t>
       </w:r>
       <w:r>
         <w:rPr>
@@ -97,7 +93,7 @@
           <w:sz w:val="22"/>
           <w:szCs w:val="22"/>
         </w:rPr>
-        <w:t>–</w:t>
+        <w:t>there is enough information for each point</w:t>
       </w:r>
       <w:r>
         <w:rPr>
@@ -105,17 +101,93 @@
           <w:sz w:val="22"/>
           <w:szCs w:val="22"/>
         </w:rPr>
-        <w:t xml:space="preserve"> </w:t>
-      </w:r>
+        <w:t>. Below you will find comments to each section found in the feedback report.</w:t>
+      </w:r>
+    </w:p>
+    <w:p>
+      <w:pPr>
+        <w:pStyle w:val="Default"/>
+        <w:rPr>
+          <w:rFonts w:asciiTheme="minorHAnsi" w:hAnsiTheme="minorHAnsi" w:cstheme="minorHAnsi"/>
+          <w:sz w:val="22"/>
+          <w:szCs w:val="22"/>
+        </w:rPr>
+      </w:pPr>
+    </w:p>
+    <w:p>
+      <w:pPr>
+        <w:pStyle w:val="Default"/>
+        <w:rPr>
+          <w:rFonts w:asciiTheme="minorHAnsi" w:hAnsiTheme="minorHAnsi" w:cstheme="minorHAnsi"/>
+          <w:sz w:val="22"/>
+          <w:szCs w:val="22"/>
+        </w:rPr>
+      </w:pPr>
       <w:r>
         <w:rPr>
           <w:rFonts w:asciiTheme="minorHAnsi" w:hAnsiTheme="minorHAnsi" w:cstheme="minorHAnsi"/>
           <w:b/>
+          <w:sz w:val="22"/>
+          <w:szCs w:val="22"/>
+        </w:rPr>
+        <w:t>Clear evidence of progress</w:t>
+      </w:r>
+      <w:r>
+        <w:rPr>
+          <w:rFonts w:asciiTheme="minorHAnsi" w:hAnsiTheme="minorHAnsi" w:cstheme="minorHAnsi"/>
+          <w:sz w:val="22"/>
+          <w:szCs w:val="22"/>
+        </w:rPr>
+        <w:t xml:space="preserve"> </w:t>
+      </w:r>
+      <w:r>
+        <w:rPr>
+          <w:rFonts w:asciiTheme="minorHAnsi" w:hAnsiTheme="minorHAnsi" w:cstheme="minorHAnsi"/>
+          <w:sz w:val="22"/>
+          <w:szCs w:val="22"/>
+        </w:rPr>
+        <w:t>–</w:t>
+      </w:r>
+      <w:r>
+        <w:rPr>
+          <w:rFonts w:asciiTheme="minorHAnsi" w:hAnsiTheme="minorHAnsi" w:cstheme="minorHAnsi"/>
+          <w:sz w:val="22"/>
+          <w:szCs w:val="22"/>
+        </w:rPr>
+        <w:t xml:space="preserve"> </w:t>
+      </w:r>
+      <w:r>
+        <w:rPr>
+          <w:rFonts w:asciiTheme="minorHAnsi" w:hAnsiTheme="minorHAnsi" w:cstheme="minorHAnsi"/>
           <w:color w:val="auto"/>
           <w:sz w:val="22"/>
           <w:szCs w:val="22"/>
         </w:rPr>
-        <w:t>“C”</w:t>
+        <w:t>“</w:t>
+      </w:r>
+      <w:r>
+        <w:rPr>
+          <w:rFonts w:cstheme="minorHAnsi"/>
+        </w:rPr>
+        <w:t>grade</w:t>
+      </w:r>
+      <w:r>
+        <w:rPr>
+          <w:rFonts w:asciiTheme="minorHAnsi" w:hAnsiTheme="minorHAnsi" w:cstheme="minorHAnsi"/>
+          <w:color w:val="auto"/>
+          <w:sz w:val="22"/>
+          <w:szCs w:val="22"/>
+        </w:rPr>
+        <w:t xml:space="preserve">  </w:t>
+      </w:r>
+      <w:r>
+        <w:rPr>
+          <w:rFonts w:asciiTheme="minorHAnsi" w:hAnsiTheme="minorHAnsi" w:cstheme="minorHAnsi"/>
+          <w:color w:val="auto"/>
+          <w:sz w:val="22"/>
+          <w:szCs w:val="22"/>
+        </w:rPr>
+        <w:t>C”</w:t>
       </w:r>
     </w:p>
     <w:p>
@@ -236,7 +308,6 @@
         <w:spacing w:after="0" w:line="240" w:lineRule="auto"/>
         <w:rPr>
           <w:rFonts w:cstheme="minorHAnsi"/>
-          <w:b/>
           <w:bCs/>
           <w:iCs/>
           <w:color w:val="000000"/>
@@ -260,20 +331,67 @@
         <w:spacing w:after="0" w:line="240" w:lineRule="auto"/>
         <w:rPr>
           <w:rFonts w:cstheme="minorHAnsi"/>
-          <w:color w:val="000000"/>
-        </w:rPr>
-      </w:pPr>
-    </w:p>
-    <w:p>
-      <w:pPr>
-        <w:rPr>
-          <w:rFonts w:cstheme="minorHAnsi"/>
-          <w:color w:val="000000"/>
-        </w:rPr>
-      </w:pPr>
-      <w:r>
-        <w:rPr>
-          <w:rFonts w:cstheme="minorHAnsi"/>
+          <w:bCs/>
+          <w:iCs/>
+          <w:color w:val="000000"/>
+        </w:rPr>
+      </w:pPr>
+      <w:r>
+        <w:rPr>
+          <w:rFonts w:cstheme="minorHAnsi"/>
+          <w:bCs/>
+          <w:iCs/>
+          <w:color w:val="000000"/>
+        </w:rPr>
+        <w:t xml:space="preserve">We do share the work among us. There are several parts to this project and we must split the work in sections </w:t>
+      </w:r>
+      <w:r>
+        <w:rPr>
+          <w:rFonts w:cstheme="minorHAnsi"/>
+          <w:bCs/>
+          <w:iCs/>
+          <w:color w:val="000000"/>
+        </w:rPr>
+        <w:t>and assign them to individuals, otherwise the research process will be very slow.</w:t>
+      </w:r>
+    </w:p>
+    <w:p>
+      <w:pPr>
+        <w:autoSpaceDE w:val="0"/>
+        <w:autoSpaceDN w:val="0"/>
+        <w:adjustRightInd w:val="0"/>
+        <w:spacing w:after="0" w:line="240" w:lineRule="auto"/>
+        <w:rPr>
+          <w:rFonts w:cstheme="minorHAnsi"/>
+          <w:bCs/>
+          <w:iCs/>
+          <w:color w:val="000000"/>
+        </w:rPr>
+      </w:pPr>
+    </w:p>
+    <w:p>
+      <w:pPr>
+        <w:autoSpaceDE w:val="0"/>
+        <w:autoSpaceDN w:val="0"/>
+        <w:adjustRightInd w:val="0"/>
+        <w:spacing w:after="0" w:line="240" w:lineRule="auto"/>
+        <w:rPr>
+          <w:rFonts w:cstheme="minorHAnsi"/>
+          <w:color w:val="000000"/>
+        </w:rPr>
+      </w:pPr>
+    </w:p>
+    <w:p>
+      <w:pPr>
+        <w:rPr>
+          <w:rFonts w:cstheme="minorHAnsi"/>
+          <w:color w:val="000000"/>
+        </w:rPr>
+      </w:pPr>
+      <w:r>
+        <w:rPr>
+          <w:rFonts w:cstheme="minorHAnsi"/>
+          <w:b/>
           <w:color w:val="000000"/>
         </w:rPr>
         <w:t>Well organized process</w:t>
@@ -285,11 +403,47 @@
         </w:rPr>
         <w:t xml:space="preserve"> –</w:t>
       </w:r>
-    </w:p>
-    <w:p>
-      <w:pPr>
-        <w:rPr>
-          <w:rFonts w:cstheme="minorHAnsi"/>
+      <w:r>
+        <w:rPr>
+          <w:rFonts w:cstheme="minorHAnsi"/>
+          <w:color w:val="000000"/>
+        </w:rPr>
+        <w:t xml:space="preserve"> </w:t>
+      </w:r>
+      <w:r>
+        <w:rPr>
+          <w:rFonts w:cstheme="minorHAnsi"/>
+          <w:color w:val="000000"/>
+        </w:rPr>
+        <w:t>“</w:t>
+      </w:r>
+      <w:r>
+        <w:rPr>
+          <w:rFonts w:cstheme="minorHAnsi"/>
+          <w:color w:val="000000"/>
+        </w:rPr>
+        <w:t>grade</w:t>
+      </w:r>
+      <w:r>
+        <w:rPr>
+          <w:rFonts w:cstheme="minorHAnsi"/>
+          <w:color w:val="000000"/>
+        </w:rPr>
+        <w:t xml:space="preserve">  </w:t>
+      </w:r>
+      <w:r>
+        <w:rPr>
+          <w:rFonts w:cstheme="minorHAnsi"/>
+          <w:color w:val="000000"/>
+        </w:rPr>
+        <w:t>D”</w:t>
+      </w:r>
+    </w:p>
+    <w:p>
+      <w:pPr>
+        <w:rPr>
+          <w:rFonts w:cstheme="minorHAnsi"/>
+          <w:b/>
           <w:color w:val="000000"/>
         </w:rPr>
       </w:pPr>
@@ -316,21 +470,710 @@
           <w:color w:val="000000"/>
         </w:rPr>
       </w:pPr>
-    </w:p>
-    <w:p>
-      <w:pPr>
-        <w:autoSpaceDE w:val="0"/>
-        <w:autoSpaceDN w:val="0"/>
-        <w:adjustRightInd w:val="0"/>
-        <w:spacing w:after="0" w:line="240" w:lineRule="auto"/>
-        <w:rPr>
-          <w:rFonts w:cstheme="minorHAnsi"/>
-          <w:color w:val="000000"/>
-        </w:rPr>
-      </w:pPr>
-      <w:r>
-        <w:rPr>
-          <w:rFonts w:cstheme="minorHAnsi"/>
+      <w:r>
+        <w:rPr>
+          <w:rFonts w:cstheme="minorHAnsi"/>
+          <w:color w:val="000000"/>
+        </w:rPr>
+        <w:t xml:space="preserve">We believe that </w:t>
+      </w:r>
+      <w:r>
+        <w:rPr>
+          <w:rFonts w:cstheme="minorHAnsi"/>
+          <w:color w:val="000000"/>
+        </w:rPr>
+        <w:t>this argument</w:t>
+      </w:r>
+      <w:r>
+        <w:rPr>
+          <w:rFonts w:cstheme="minorHAnsi"/>
+          <w:color w:val="000000"/>
+        </w:rPr>
+        <w:t xml:space="preserve"> come</w:t>
+      </w:r>
+      <w:r>
+        <w:rPr>
+          <w:rFonts w:cstheme="minorHAnsi"/>
+          <w:color w:val="000000"/>
+        </w:rPr>
+        <w:t>s</w:t>
+      </w:r>
+      <w:r>
+        <w:rPr>
+          <w:rFonts w:cstheme="minorHAnsi"/>
+          <w:color w:val="000000"/>
+        </w:rPr>
+        <w:t xml:space="preserve"> from the fact we are behind the schedule and that our documentation was not r</w:t>
+      </w:r>
+      <w:r>
+        <w:rPr>
+          <w:rFonts w:cstheme="minorHAnsi"/>
+          <w:color w:val="000000"/>
+        </w:rPr>
+        <w:t>eady. w</w:t>
+      </w:r>
+      <w:r>
+        <w:rPr>
+          <w:rFonts w:cstheme="minorHAnsi"/>
+          <w:color w:val="000000"/>
+        </w:rPr>
+        <w:t xml:space="preserve">e were very clear </w:t>
+      </w:r>
+      <w:r>
+        <w:rPr>
+          <w:rFonts w:cstheme="minorHAnsi"/>
+          <w:color w:val="000000"/>
+        </w:rPr>
+        <w:t xml:space="preserve">that </w:t>
+      </w:r>
+      <w:r>
+        <w:rPr>
+          <w:rFonts w:cstheme="minorHAnsi"/>
+          <w:color w:val="000000"/>
+        </w:rPr>
+        <w:t>we were</w:t>
+      </w:r>
+      <w:r>
+        <w:rPr>
+          <w:rFonts w:cstheme="minorHAnsi"/>
+          <w:color w:val="000000"/>
+        </w:rPr>
+        <w:t>\are</w:t>
+      </w:r>
+      <w:r>
+        <w:rPr>
+          <w:rFonts w:cstheme="minorHAnsi"/>
+          <w:color w:val="000000"/>
+        </w:rPr>
+        <w:t xml:space="preserve"> behind schedule.</w:t>
+      </w:r>
+    </w:p>
+    <w:p>
+      <w:pPr>
+        <w:autoSpaceDE w:val="0"/>
+        <w:autoSpaceDN w:val="0"/>
+        <w:adjustRightInd w:val="0"/>
+        <w:spacing w:after="0" w:line="240" w:lineRule="auto"/>
+        <w:rPr>
+          <w:rFonts w:cstheme="minorHAnsi"/>
+          <w:color w:val="000000"/>
+        </w:rPr>
+      </w:pPr>
+      <w:r>
+        <w:rPr>
+          <w:rFonts w:cstheme="minorHAnsi"/>
+          <w:color w:val="000000"/>
+        </w:rPr>
+        <w:t>At</w:t>
+      </w:r>
+      <w:r>
+        <w:rPr>
+          <w:rFonts w:cstheme="minorHAnsi"/>
+          <w:color w:val="000000"/>
+        </w:rPr>
+        <w:t xml:space="preserve"> the</w:t>
+      </w:r>
+      <w:r>
+        <w:rPr>
+          <w:rFonts w:cstheme="minorHAnsi"/>
+          <w:color w:val="000000"/>
+        </w:rPr>
+        <w:t xml:space="preserve"> mid-semester</w:t>
+      </w:r>
+      <w:r>
+        <w:rPr>
+          <w:rFonts w:cstheme="minorHAnsi"/>
+          <w:color w:val="000000"/>
+        </w:rPr>
+        <w:t xml:space="preserve"> interview</w:t>
+      </w:r>
+      <w:r>
+        <w:rPr>
+          <w:rFonts w:cstheme="minorHAnsi"/>
+          <w:color w:val="000000"/>
+        </w:rPr>
+        <w:t>,</w:t>
+      </w:r>
+      <w:r>
+        <w:rPr>
+          <w:rFonts w:cstheme="minorHAnsi"/>
+          <w:color w:val="000000"/>
+        </w:rPr>
+        <w:t xml:space="preserve"> </w:t>
+      </w:r>
+      <w:r>
+        <w:rPr>
+          <w:rFonts w:cstheme="minorHAnsi"/>
+          <w:color w:val="000000"/>
+        </w:rPr>
+        <w:t>we</w:t>
+      </w:r>
+      <w:r>
+        <w:rPr>
+          <w:rFonts w:cstheme="minorHAnsi"/>
+          <w:color w:val="000000"/>
+        </w:rPr>
+        <w:t xml:space="preserve"> sh</w:t>
+      </w:r>
+      <w:r>
+        <w:rPr>
+          <w:rFonts w:cstheme="minorHAnsi"/>
+          <w:color w:val="000000"/>
+        </w:rPr>
+        <w:t>owed the work w</w:t>
+      </w:r>
+      <w:r>
+        <w:rPr>
+          <w:rFonts w:cstheme="minorHAnsi"/>
+          <w:color w:val="000000"/>
+        </w:rPr>
+        <w:t>e had done, what was missing,</w:t>
+      </w:r>
+      <w:r>
+        <w:rPr>
+          <w:rFonts w:cstheme="minorHAnsi"/>
+          <w:color w:val="000000"/>
+        </w:rPr>
+        <w:t xml:space="preserve"> what was to happen next</w:t>
+      </w:r>
+      <w:r>
+        <w:rPr>
+          <w:rFonts w:cstheme="minorHAnsi"/>
+          <w:color w:val="000000"/>
+        </w:rPr>
+        <w:t xml:space="preserve"> and how we were working. That included,</w:t>
+      </w:r>
+      <w:r>
+        <w:rPr>
+          <w:rFonts w:cstheme="minorHAnsi"/>
+          <w:color w:val="000000"/>
+        </w:rPr>
+        <w:t xml:space="preserve"> u</w:t>
+      </w:r>
+      <w:r>
+        <w:rPr>
+          <w:rFonts w:cstheme="minorHAnsi"/>
+          <w:color w:val="000000"/>
+        </w:rPr>
+        <w:t>sin</w:t>
+      </w:r>
+      <w:r>
+        <w:rPr>
+          <w:rFonts w:cstheme="minorHAnsi"/>
+          <w:color w:val="000000"/>
+        </w:rPr>
+        <w:t xml:space="preserve">g PMS tools such as Trello and </w:t>
+      </w:r>
+      <w:proofErr w:type="spellStart"/>
+      <w:r>
+        <w:rPr>
+          <w:rFonts w:cstheme="minorHAnsi"/>
+          <w:color w:val="000000"/>
+        </w:rPr>
+        <w:t>G</w:t>
+      </w:r>
+      <w:r>
+        <w:rPr>
+          <w:rFonts w:cstheme="minorHAnsi"/>
+          <w:color w:val="000000"/>
+        </w:rPr>
+        <w:t>ithub</w:t>
+      </w:r>
+      <w:proofErr w:type="spellEnd"/>
+      <w:r>
+        <w:rPr>
+          <w:rFonts w:cstheme="minorHAnsi"/>
+          <w:color w:val="000000"/>
+        </w:rPr>
+        <w:t>, at the time were transitioning fr</w:t>
+      </w:r>
+      <w:r>
+        <w:rPr>
+          <w:rFonts w:cstheme="minorHAnsi"/>
+          <w:color w:val="000000"/>
+        </w:rPr>
+        <w:t xml:space="preserve">om OneNote to </w:t>
+      </w:r>
+      <w:proofErr w:type="spellStart"/>
+      <w:r>
+        <w:rPr>
+          <w:rFonts w:cstheme="minorHAnsi"/>
+          <w:color w:val="000000"/>
+        </w:rPr>
+        <w:t>Github</w:t>
+      </w:r>
+      <w:proofErr w:type="spellEnd"/>
+      <w:r>
+        <w:rPr>
+          <w:rFonts w:cstheme="minorHAnsi"/>
+          <w:color w:val="000000"/>
+        </w:rPr>
+        <w:t xml:space="preserve"> an</w:t>
+      </w:r>
+      <w:r>
+        <w:rPr>
+          <w:rFonts w:cstheme="minorHAnsi"/>
+          <w:color w:val="000000"/>
+        </w:rPr>
+        <w:t>d</w:t>
+      </w:r>
+      <w:r>
+        <w:rPr>
+          <w:rFonts w:cstheme="minorHAnsi"/>
+          <w:color w:val="000000"/>
+        </w:rPr>
+        <w:t xml:space="preserve"> from Trello to </w:t>
+      </w:r>
+      <w:proofErr w:type="spellStart"/>
+      <w:r>
+        <w:rPr>
+          <w:rFonts w:cstheme="minorHAnsi"/>
+          <w:color w:val="000000"/>
+        </w:rPr>
+        <w:t>G</w:t>
+      </w:r>
+      <w:r>
+        <w:rPr>
+          <w:rFonts w:cstheme="minorHAnsi"/>
+          <w:color w:val="000000"/>
+        </w:rPr>
+        <w:t>ithub</w:t>
+      </w:r>
+      <w:proofErr w:type="spellEnd"/>
+      <w:r>
+        <w:rPr>
+          <w:rFonts w:cstheme="minorHAnsi"/>
+          <w:color w:val="000000"/>
+        </w:rPr>
+        <w:t>.</w:t>
+      </w:r>
+    </w:p>
+    <w:p>
+      <w:pPr>
+        <w:autoSpaceDE w:val="0"/>
+        <w:autoSpaceDN w:val="0"/>
+        <w:adjustRightInd w:val="0"/>
+        <w:spacing w:after="0" w:line="240" w:lineRule="auto"/>
+        <w:rPr>
+          <w:rFonts w:cstheme="minorHAnsi"/>
+          <w:color w:val="000000"/>
+        </w:rPr>
+      </w:pPr>
+    </w:p>
+    <w:p>
+      <w:pPr>
+        <w:autoSpaceDE w:val="0"/>
+        <w:autoSpaceDN w:val="0"/>
+        <w:adjustRightInd w:val="0"/>
+        <w:spacing w:after="0" w:line="240" w:lineRule="auto"/>
+        <w:rPr>
+          <w:rFonts w:cstheme="minorHAnsi"/>
+          <w:color w:val="000000"/>
+        </w:rPr>
+      </w:pPr>
+      <w:r>
+        <w:rPr>
+          <w:rFonts w:cstheme="minorHAnsi"/>
+          <w:color w:val="000000"/>
+        </w:rPr>
+        <w:t xml:space="preserve">Also, we have a plan which we have </w:t>
+      </w:r>
+      <w:r>
+        <w:rPr>
+          <w:rFonts w:cstheme="minorHAnsi"/>
+          <w:color w:val="000000"/>
+        </w:rPr>
+        <w:t>been</w:t>
+      </w:r>
+      <w:r>
+        <w:rPr>
+          <w:rFonts w:cstheme="minorHAnsi"/>
+          <w:color w:val="000000"/>
+        </w:rPr>
+        <w:t xml:space="preserve"> following as shown in our project proposal. There</w:t>
+      </w:r>
+      <w:r>
+        <w:rPr>
+          <w:rFonts w:cstheme="minorHAnsi"/>
+          <w:color w:val="000000"/>
+        </w:rPr>
+        <w:t>,</w:t>
+      </w:r>
+      <w:r>
+        <w:rPr>
+          <w:rFonts w:cstheme="minorHAnsi"/>
+          <w:color w:val="000000"/>
+        </w:rPr>
+        <w:t xml:space="preserve"> we describe the project deliverables which </w:t>
+      </w:r>
+      <w:r>
+        <w:rPr>
+          <w:rFonts w:cstheme="minorHAnsi"/>
+          <w:color w:val="000000"/>
+        </w:rPr>
+        <w:t>highlights</w:t>
+      </w:r>
+      <w:r>
+        <w:rPr>
+          <w:rFonts w:cstheme="minorHAnsi"/>
+          <w:color w:val="000000"/>
+        </w:rPr>
+        <w:t xml:space="preserve"> that the </w:t>
+      </w:r>
+      <w:r>
+        <w:rPr>
+          <w:rFonts w:cstheme="minorHAnsi"/>
+          <w:color w:val="000000"/>
+        </w:rPr>
+        <w:t>f</w:t>
+      </w:r>
+      <w:r>
+        <w:rPr>
+          <w:rFonts w:cstheme="minorHAnsi"/>
+          <w:color w:val="000000"/>
+        </w:rPr>
+        <w:t xml:space="preserve">easibility assessment is of great importance for our project. The </w:t>
+      </w:r>
+      <w:r>
+        <w:rPr>
+          <w:rFonts w:cstheme="minorHAnsi"/>
+          <w:color w:val="000000"/>
+        </w:rPr>
+        <w:t xml:space="preserve">feasibility </w:t>
+      </w:r>
+      <w:r>
+        <w:rPr>
+          <w:rFonts w:cstheme="minorHAnsi"/>
+          <w:color w:val="000000"/>
+        </w:rPr>
+        <w:t>assessment is to be shown to the client on the 8</w:t>
+      </w:r>
+      <w:r>
+        <w:rPr>
+          <w:rFonts w:cstheme="minorHAnsi"/>
+          <w:color w:val="000000"/>
+          <w:vertAlign w:val="superscript"/>
+        </w:rPr>
+        <w:t>th</w:t>
+      </w:r>
+      <w:r>
+        <w:rPr>
+          <w:rFonts w:cstheme="minorHAnsi"/>
+          <w:color w:val="000000"/>
+        </w:rPr>
+        <w:t xml:space="preserve"> August 2017.</w:t>
+      </w:r>
+    </w:p>
+    <w:p>
+      <w:pPr>
+        <w:autoSpaceDE w:val="0"/>
+        <w:autoSpaceDN w:val="0"/>
+        <w:adjustRightInd w:val="0"/>
+        <w:spacing w:after="0" w:line="240" w:lineRule="auto"/>
+        <w:rPr>
+          <w:rFonts w:cstheme="minorHAnsi"/>
+          <w:color w:val="000000"/>
+        </w:rPr>
+      </w:pPr>
+    </w:p>
+    <w:p>
+      <w:pPr>
+        <w:autoSpaceDE w:val="0"/>
+        <w:autoSpaceDN w:val="0"/>
+        <w:adjustRightInd w:val="0"/>
+        <w:spacing w:after="0" w:line="240" w:lineRule="auto"/>
+        <w:rPr>
+          <w:rFonts w:cstheme="minorHAnsi"/>
+          <w:color w:val="000000"/>
+        </w:rPr>
+      </w:pPr>
+      <w:r>
+        <w:rPr>
+          <w:rFonts w:cstheme="minorHAnsi"/>
+          <w:color w:val="000000"/>
+        </w:rPr>
+        <w:t xml:space="preserve">Could you please give us more details on why our team is </w:t>
+      </w:r>
+      <w:r>
+        <w:rPr>
+          <w:rFonts w:cstheme="minorHAnsi"/>
+          <w:color w:val="000000"/>
+        </w:rPr>
+        <w:t>seemed</w:t>
+      </w:r>
+      <w:r>
+        <w:rPr>
+          <w:rFonts w:cstheme="minorHAnsi"/>
+          <w:color w:val="000000"/>
+        </w:rPr>
+        <w:t xml:space="preserve"> to be doing so badly? What is </w:t>
+      </w:r>
+      <w:r>
+        <w:rPr>
+          <w:rFonts w:cstheme="minorHAnsi"/>
+          <w:color w:val="000000"/>
+        </w:rPr>
+        <w:t xml:space="preserve">missing in our </w:t>
+      </w:r>
+      <w:proofErr w:type="spellStart"/>
+      <w:r>
+        <w:rPr>
+          <w:rFonts w:cstheme="minorHAnsi"/>
+          <w:color w:val="000000"/>
+        </w:rPr>
+        <w:t>plan?A</w:t>
+      </w:r>
+      <w:r>
+        <w:rPr>
+          <w:rFonts w:cstheme="minorHAnsi"/>
+          <w:color w:val="000000"/>
+        </w:rPr>
+        <w:t>s</w:t>
+      </w:r>
+      <w:proofErr w:type="spellEnd"/>
+      <w:r>
+        <w:rPr>
+          <w:rFonts w:cstheme="minorHAnsi"/>
+          <w:color w:val="000000"/>
+        </w:rPr>
+        <w:t xml:space="preserve"> far as we know the project plan had few critics such that we got an </w:t>
+      </w:r>
+      <w:r>
+        <w:rPr>
+          <w:rFonts w:cstheme="minorHAnsi"/>
+          <w:color w:val="000000"/>
+        </w:rPr>
+        <w:t>“</w:t>
+      </w:r>
+      <w:r>
+        <w:rPr>
+          <w:rFonts w:cstheme="minorHAnsi"/>
+          <w:color w:val="000000"/>
+        </w:rPr>
+        <w:t>A</w:t>
+      </w:r>
+      <w:r>
+        <w:rPr>
+          <w:rFonts w:cstheme="minorHAnsi"/>
+          <w:color w:val="000000"/>
+        </w:rPr>
+        <w:t>”</w:t>
+      </w:r>
+      <w:r>
+        <w:rPr>
+          <w:rFonts w:cstheme="minorHAnsi"/>
+          <w:color w:val="000000"/>
+        </w:rPr>
+        <w:t xml:space="preserve"> grade as ov</w:t>
+      </w:r>
+      <w:r>
+        <w:rPr>
+          <w:rFonts w:cstheme="minorHAnsi"/>
+          <w:color w:val="000000"/>
+        </w:rPr>
+        <w:t>erall for our project proposal.</w:t>
+      </w:r>
+    </w:p>
+    <w:p>
+      <w:pPr>
+        <w:autoSpaceDE w:val="0"/>
+        <w:autoSpaceDN w:val="0"/>
+        <w:adjustRightInd w:val="0"/>
+        <w:spacing w:after="0" w:line="240" w:lineRule="auto"/>
+        <w:rPr>
+          <w:rFonts w:cstheme="minorHAnsi"/>
+          <w:color w:val="000000"/>
+        </w:rPr>
+      </w:pPr>
+    </w:p>
+    <w:p>
+      <w:pPr>
+        <w:autoSpaceDE w:val="0"/>
+        <w:autoSpaceDN w:val="0"/>
+        <w:adjustRightInd w:val="0"/>
+        <w:spacing w:after="0" w:line="240" w:lineRule="auto"/>
+        <w:rPr>
+          <w:rFonts w:cstheme="minorHAnsi"/>
+          <w:color w:val="000000"/>
+        </w:rPr>
+      </w:pPr>
+      <w:r>
+        <w:rPr>
+          <w:rFonts w:cstheme="minorHAnsi"/>
+          <w:color w:val="000000"/>
+        </w:rPr>
+        <w:t>As we mentioned, the feasibility study is of great importance and our conclusion, therefore, must assess several elements of the feasibility study</w:t>
+      </w:r>
+      <w:r>
+        <w:rPr>
+          <w:rFonts w:cstheme="minorHAnsi"/>
+          <w:color w:val="000000"/>
+        </w:rPr>
+        <w:t>. Could you point out what we are missing or is not clear? Further feedback is greatly appreciated.</w:t>
+      </w:r>
+    </w:p>
+    <w:p>
+      <w:pPr>
+        <w:autoSpaceDE w:val="0"/>
+        <w:autoSpaceDN w:val="0"/>
+        <w:adjustRightInd w:val="0"/>
+        <w:spacing w:after="0" w:line="240" w:lineRule="auto"/>
+        <w:rPr>
+          <w:rFonts w:cstheme="minorHAnsi"/>
+          <w:color w:val="000000"/>
+        </w:rPr>
+      </w:pPr>
+    </w:p>
+    <w:p>
+      <w:pPr>
+        <w:autoSpaceDE w:val="0"/>
+        <w:autoSpaceDN w:val="0"/>
+        <w:adjustRightInd w:val="0"/>
+        <w:spacing w:after="0" w:line="240" w:lineRule="auto"/>
+        <w:rPr>
+          <w:rFonts w:cstheme="minorHAnsi"/>
+          <w:color w:val="000000"/>
+        </w:rPr>
+      </w:pPr>
+      <w:r>
+        <w:rPr>
+          <w:rFonts w:cstheme="minorHAnsi"/>
+          <w:color w:val="000000"/>
+        </w:rPr>
+        <w:t>When you say minutes not “detailed”, could you help us understand this argument better?</w:t>
+      </w:r>
+    </w:p>
+    <w:p>
+      <w:pPr>
+        <w:autoSpaceDE w:val="0"/>
+        <w:autoSpaceDN w:val="0"/>
+        <w:adjustRightInd w:val="0"/>
+        <w:spacing w:after="0" w:line="240" w:lineRule="auto"/>
+        <w:rPr>
+          <w:rFonts w:cstheme="minorHAnsi"/>
+          <w:color w:val="000000"/>
+        </w:rPr>
+      </w:pPr>
+    </w:p>
+    <w:p>
+      <w:pPr>
+        <w:autoSpaceDE w:val="0"/>
+        <w:autoSpaceDN w:val="0"/>
+        <w:adjustRightInd w:val="0"/>
+        <w:spacing w:after="0" w:line="240" w:lineRule="auto"/>
+        <w:rPr>
+          <w:rFonts w:cstheme="minorHAnsi"/>
+          <w:color w:val="000000"/>
+        </w:rPr>
+      </w:pPr>
+      <w:r>
+        <w:rPr>
+          <w:rFonts w:cstheme="minorHAnsi"/>
+          <w:color w:val="000000"/>
+        </w:rPr>
+        <w:t>We, also, would like to highlight that we met our supervisor on the 5</w:t>
+      </w:r>
+      <w:r>
+        <w:rPr>
+          <w:rFonts w:cstheme="minorHAnsi"/>
+          <w:color w:val="000000"/>
+          <w:vertAlign w:val="superscript"/>
+        </w:rPr>
+        <w:t>th</w:t>
+      </w:r>
+      <w:r>
+        <w:rPr>
+          <w:rFonts w:cstheme="minorHAnsi"/>
+          <w:color w:val="000000"/>
+          <w:vertAlign w:val="superscript"/>
+        </w:rPr>
+        <w:t xml:space="preserve"> </w:t>
+      </w:r>
+      <w:r>
+        <w:rPr>
+          <w:rFonts w:cstheme="minorHAnsi"/>
+          <w:color w:val="000000"/>
+        </w:rPr>
+        <w:t>week of the semester. We had great difficulty in organizing our team halfway through the semester.</w:t>
+      </w:r>
+      <w:bookmarkStart w:id="0" w:name="_GoBack"/>
+      <w:bookmarkEnd w:id="0"/>
+    </w:p>
+    <w:p>
+      <w:pPr>
+        <w:autoSpaceDE w:val="0"/>
+        <w:autoSpaceDN w:val="0"/>
+        <w:adjustRightInd w:val="0"/>
+        <w:spacing w:after="0" w:line="240" w:lineRule="auto"/>
+        <w:rPr>
+          <w:rFonts w:cstheme="minorHAnsi"/>
+          <w:color w:val="000000"/>
+        </w:rPr>
+      </w:pPr>
+    </w:p>
+    <w:p>
+      <w:pPr>
+        <w:autoSpaceDE w:val="0"/>
+        <w:autoSpaceDN w:val="0"/>
+        <w:adjustRightInd w:val="0"/>
+        <w:spacing w:after="0" w:line="240" w:lineRule="auto"/>
+        <w:rPr>
+          <w:rFonts w:cstheme="minorHAnsi"/>
+          <w:color w:val="000000"/>
+        </w:rPr>
+      </w:pPr>
+    </w:p>
+    <w:p>
+      <w:pPr>
+        <w:autoSpaceDE w:val="0"/>
+        <w:autoSpaceDN w:val="0"/>
+        <w:adjustRightInd w:val="0"/>
+        <w:spacing w:after="0" w:line="240" w:lineRule="auto"/>
+        <w:rPr>
+          <w:rFonts w:cstheme="minorHAnsi"/>
+          <w:color w:val="000000"/>
+        </w:rPr>
+      </w:pPr>
+    </w:p>
+    <w:p>
+      <w:pPr>
+        <w:autoSpaceDE w:val="0"/>
+        <w:autoSpaceDN w:val="0"/>
+        <w:adjustRightInd w:val="0"/>
+        <w:spacing w:after="0" w:line="240" w:lineRule="auto"/>
+        <w:rPr>
+          <w:rFonts w:cstheme="minorHAnsi"/>
+          <w:color w:val="000000"/>
+        </w:rPr>
+      </w:pPr>
+    </w:p>
+    <w:p>
+      <w:pPr>
+        <w:autoSpaceDE w:val="0"/>
+        <w:autoSpaceDN w:val="0"/>
+        <w:adjustRightInd w:val="0"/>
+        <w:spacing w:after="0" w:line="240" w:lineRule="auto"/>
+        <w:rPr>
+          <w:rFonts w:cstheme="minorHAnsi"/>
+          <w:color w:val="000000"/>
+        </w:rPr>
+      </w:pPr>
+    </w:p>
+    <w:p>
+      <w:pPr>
+        <w:autoSpaceDE w:val="0"/>
+        <w:autoSpaceDN w:val="0"/>
+        <w:adjustRightInd w:val="0"/>
+        <w:spacing w:after="0" w:line="240" w:lineRule="auto"/>
+        <w:rPr>
+          <w:rFonts w:cstheme="minorHAnsi"/>
+          <w:color w:val="000000"/>
+        </w:rPr>
+      </w:pPr>
+      <w:r>
+        <w:rPr>
+          <w:rFonts w:cstheme="minorHAnsi"/>
+          <w:b/>
           <w:color w:val="000000"/>
         </w:rPr>
         <w:t>Learning Progress</w:t>
@@ -342,6 +1185,53 @@
         </w:rPr>
         <w:t xml:space="preserve"> –</w:t>
       </w:r>
+      <w:r>
+        <w:rPr>
+          <w:rFonts w:cstheme="minorHAnsi"/>
+          <w:color w:val="000000"/>
+        </w:rPr>
+        <w:t xml:space="preserve"> </w:t>
+      </w:r>
+      <w:r>
+        <w:rPr>
+          <w:rFonts w:cstheme="minorHAnsi"/>
+          <w:color w:val="000000"/>
+        </w:rPr>
+        <w:t>“</w:t>
+      </w:r>
+      <w:r>
+        <w:rPr>
+          <w:rFonts w:cstheme="minorHAnsi"/>
+          <w:color w:val="000000"/>
+        </w:rPr>
+        <w:t>grade</w:t>
+      </w:r>
+      <w:r>
+        <w:rPr>
+          <w:rFonts w:cstheme="minorHAnsi"/>
+          <w:color w:val="000000"/>
+        </w:rPr>
+        <w:t xml:space="preserve">  </w:t>
+      </w:r>
+      <w:r>
+        <w:rPr>
+          <w:rFonts w:cstheme="minorHAnsi"/>
+          <w:color w:val="000000"/>
+        </w:rPr>
+        <w:t>D”</w:t>
+      </w:r>
+    </w:p>
+    <w:p>
+      <w:pPr>
+        <w:autoSpaceDE w:val="0"/>
+        <w:autoSpaceDN w:val="0"/>
+        <w:adjustRightInd w:val="0"/>
+        <w:spacing w:after="0" w:line="240" w:lineRule="auto"/>
+        <w:rPr>
+          <w:rFonts w:cstheme="minorHAnsi"/>
+          <w:color w:val="000000"/>
+        </w:rPr>
+      </w:pPr>
     </w:p>
     <w:p>
       <w:pPr>
@@ -394,7 +1284,592 @@
           <w:rFonts w:cstheme="minorHAnsi"/>
           <w:color w:val="000000"/>
         </w:rPr>
+        <w:t>We believe of your assessment for “learning Progress” is incorrect. We would like not how the “learning process” is measured?</w:t>
+      </w:r>
+    </w:p>
+    <w:p>
+      <w:pPr>
+        <w:autoSpaceDE w:val="0"/>
+        <w:autoSpaceDN w:val="0"/>
+        <w:adjustRightInd w:val="0"/>
+        <w:spacing w:after="0" w:line="240" w:lineRule="auto"/>
+        <w:rPr>
+          <w:rFonts w:cstheme="minorHAnsi"/>
+          <w:color w:val="000000"/>
+        </w:rPr>
+      </w:pPr>
+    </w:p>
+    <w:p>
+      <w:pPr>
+        <w:autoSpaceDE w:val="0"/>
+        <w:autoSpaceDN w:val="0"/>
+        <w:adjustRightInd w:val="0"/>
+        <w:spacing w:after="0" w:line="240" w:lineRule="auto"/>
+        <w:rPr>
+          <w:rFonts w:cstheme="minorHAnsi"/>
+          <w:color w:val="000000"/>
+        </w:rPr>
+      </w:pPr>
+      <w:r>
+        <w:rPr>
+          <w:rFonts w:cstheme="minorHAnsi"/>
+          <w:color w:val="000000"/>
+        </w:rPr>
+        <w:t xml:space="preserve">We have </w:t>
+      </w:r>
+      <w:proofErr w:type="spellStart"/>
+      <w:r>
+        <w:rPr>
+          <w:rFonts w:cstheme="minorHAnsi"/>
+          <w:color w:val="000000"/>
+        </w:rPr>
+        <w:t>spend</w:t>
+      </w:r>
+      <w:proofErr w:type="spellEnd"/>
+      <w:r>
+        <w:rPr>
+          <w:rFonts w:cstheme="minorHAnsi"/>
+          <w:color w:val="000000"/>
+        </w:rPr>
+        <w:t xml:space="preserve"> weeks, researching about our project that </w:t>
+      </w:r>
+      <w:r>
+        <w:rPr>
+          <w:rFonts w:cstheme="minorHAnsi"/>
+          <w:color w:val="000000"/>
+        </w:rPr>
+        <w:t>included:</w:t>
+      </w:r>
+      <w:r>
+        <w:rPr>
+          <w:rFonts w:cstheme="minorHAnsi"/>
+          <w:color w:val="000000"/>
+        </w:rPr>
+        <w:t xml:space="preserve"> </w:t>
+      </w:r>
+    </w:p>
+    <w:p>
+      <w:pPr>
+        <w:pStyle w:val="ListParagraph"/>
+        <w:numPr>
+          <w:ilvl w:val="0"/>
+          <w:numId w:val="1"/>
+        </w:numPr>
+        <w:autoSpaceDE w:val="0"/>
+        <w:autoSpaceDN w:val="0"/>
+        <w:adjustRightInd w:val="0"/>
+        <w:spacing w:after="0" w:line="240" w:lineRule="auto"/>
+        <w:rPr>
+          <w:rFonts w:cstheme="minorHAnsi"/>
+          <w:color w:val="000000"/>
+        </w:rPr>
+      </w:pPr>
+      <w:r>
+        <w:rPr>
+          <w:rFonts w:cstheme="minorHAnsi"/>
+          <w:color w:val="000000"/>
+        </w:rPr>
+        <w:t>S</w:t>
+      </w:r>
+      <w:r>
+        <w:rPr>
+          <w:rFonts w:cstheme="minorHAnsi"/>
+          <w:color w:val="000000"/>
+        </w:rPr>
+        <w:t>takeholders</w:t>
+      </w:r>
+      <w:r>
+        <w:rPr>
+          <w:rFonts w:cstheme="minorHAnsi"/>
+          <w:color w:val="000000"/>
+        </w:rPr>
+        <w:t xml:space="preserve"> ( includes the client, the organizer, the ASB venue, judges, scorers, markers</w:t>
+      </w:r>
+      <w:r>
+        <w:rPr>
+          <w:rFonts w:cstheme="minorHAnsi"/>
+          <w:color w:val="000000"/>
+        </w:rPr>
+        <w:t>) had to l</w:t>
+      </w:r>
+      <w:r>
+        <w:rPr>
+          <w:rFonts w:cstheme="minorHAnsi"/>
+          <w:color w:val="000000"/>
+        </w:rPr>
+        <w:t>earn who they are and what they are</w:t>
+      </w:r>
+      <w:r>
+        <w:rPr>
+          <w:rFonts w:cstheme="minorHAnsi"/>
+          <w:color w:val="000000"/>
+        </w:rPr>
+        <w:t xml:space="preserve">; </w:t>
+      </w:r>
+    </w:p>
+    <w:p>
+      <w:pPr>
+        <w:pStyle w:val="ListParagraph"/>
+        <w:numPr>
+          <w:ilvl w:val="0"/>
+          <w:numId w:val="1"/>
+        </w:numPr>
+        <w:autoSpaceDE w:val="0"/>
+        <w:autoSpaceDN w:val="0"/>
+        <w:adjustRightInd w:val="0"/>
+        <w:spacing w:after="0" w:line="240" w:lineRule="auto"/>
+        <w:rPr>
+          <w:rFonts w:cstheme="minorHAnsi"/>
+          <w:color w:val="000000"/>
+        </w:rPr>
+      </w:pPr>
+      <w:r>
+        <w:rPr>
+          <w:rFonts w:cstheme="minorHAnsi"/>
+          <w:color w:val="000000"/>
+        </w:rPr>
+        <w:t>W</w:t>
+      </w:r>
+      <w:r>
+        <w:rPr>
+          <w:rFonts w:cstheme="minorHAnsi"/>
+          <w:color w:val="000000"/>
+        </w:rPr>
+        <w:t xml:space="preserve">hat the MATHEXT competition is; </w:t>
+      </w:r>
+    </w:p>
+    <w:p>
+      <w:pPr>
+        <w:pStyle w:val="ListParagraph"/>
+        <w:numPr>
+          <w:ilvl w:val="0"/>
+          <w:numId w:val="1"/>
+        </w:numPr>
+        <w:autoSpaceDE w:val="0"/>
+        <w:autoSpaceDN w:val="0"/>
+        <w:adjustRightInd w:val="0"/>
+        <w:spacing w:after="0" w:line="240" w:lineRule="auto"/>
+        <w:rPr>
+          <w:rFonts w:cstheme="minorHAnsi"/>
+          <w:color w:val="000000"/>
+        </w:rPr>
+      </w:pPr>
+      <w:r>
+        <w:rPr>
+          <w:rFonts w:cstheme="minorHAnsi"/>
+          <w:color w:val="000000"/>
+        </w:rPr>
+        <w:t>S</w:t>
+      </w:r>
+      <w:r>
+        <w:rPr>
+          <w:rFonts w:cstheme="minorHAnsi"/>
+          <w:color w:val="000000"/>
+        </w:rPr>
+        <w:t xml:space="preserve">ignificant research about infrastructure </w:t>
+      </w:r>
+      <w:r>
+        <w:rPr>
+          <w:rFonts w:cstheme="minorHAnsi"/>
+          <w:color w:val="000000"/>
+        </w:rPr>
+        <w:t>(network</w:t>
+      </w:r>
+      <w:r>
+        <w:rPr>
+          <w:rFonts w:cstheme="minorHAnsi"/>
+          <w:color w:val="000000"/>
+        </w:rPr>
+        <w:t xml:space="preserve">, routers, Wireless access points and </w:t>
+      </w:r>
+      <w:proofErr w:type="spellStart"/>
+      <w:r>
+        <w:rPr>
+          <w:rFonts w:cstheme="minorHAnsi"/>
+          <w:color w:val="000000"/>
+        </w:rPr>
+        <w:t>etc</w:t>
+      </w:r>
+      <w:proofErr w:type="spellEnd"/>
+      <w:r>
+        <w:rPr>
+          <w:rFonts w:cstheme="minorHAnsi"/>
+          <w:color w:val="000000"/>
+        </w:rPr>
+        <w:t xml:space="preserve">) , being that none of the member of our group has a networking major; </w:t>
+      </w:r>
+    </w:p>
+    <w:p>
+      <w:pPr>
+        <w:pStyle w:val="ListParagraph"/>
+        <w:numPr>
+          <w:ilvl w:val="0"/>
+          <w:numId w:val="1"/>
+        </w:numPr>
+        <w:autoSpaceDE w:val="0"/>
+        <w:autoSpaceDN w:val="0"/>
+        <w:adjustRightInd w:val="0"/>
+        <w:spacing w:after="0" w:line="240" w:lineRule="auto"/>
+        <w:rPr>
+          <w:rFonts w:cstheme="minorHAnsi"/>
+          <w:color w:val="000000"/>
+        </w:rPr>
+      </w:pPr>
+      <w:r>
+        <w:rPr>
+          <w:rFonts w:cstheme="minorHAnsi"/>
+          <w:color w:val="000000"/>
+        </w:rPr>
+        <w:t>B</w:t>
+      </w:r>
+      <w:r>
+        <w:rPr>
+          <w:rFonts w:cstheme="minorHAnsi"/>
+          <w:color w:val="000000"/>
+        </w:rPr>
+        <w:t xml:space="preserve">road research about serves hardware, it includes hardware specifications, parts, types of servers, what server would be necessary, how to calculate </w:t>
+      </w:r>
+      <w:r>
+        <w:rPr>
+          <w:rFonts w:cstheme="minorHAnsi"/>
+          <w:color w:val="000000"/>
+        </w:rPr>
+        <w:t>demand, means</w:t>
+      </w:r>
+      <w:r>
+        <w:rPr>
+          <w:rFonts w:cstheme="minorHAnsi"/>
+          <w:color w:val="000000"/>
+        </w:rPr>
+        <w:t xml:space="preserve"> to perform loading </w:t>
+      </w:r>
+      <w:r>
+        <w:rPr>
+          <w:rFonts w:cstheme="minorHAnsi"/>
+          <w:color w:val="000000"/>
+        </w:rPr>
+        <w:t xml:space="preserve">tests, concerns for in-house </w:t>
+      </w:r>
+      <w:r>
+        <w:rPr>
+          <w:rFonts w:cstheme="minorHAnsi"/>
+          <w:color w:val="000000"/>
+        </w:rPr>
+        <w:t xml:space="preserve">implementation, prices and </w:t>
+      </w:r>
+      <w:proofErr w:type="spellStart"/>
+      <w:r>
+        <w:rPr>
+          <w:rFonts w:cstheme="minorHAnsi"/>
+          <w:color w:val="000000"/>
+        </w:rPr>
+        <w:t>etc</w:t>
+      </w:r>
+      <w:proofErr w:type="spellEnd"/>
+      <w:r>
+        <w:rPr>
+          <w:rFonts w:cstheme="minorHAnsi"/>
+          <w:color w:val="000000"/>
+        </w:rPr>
+        <w:t xml:space="preserve">; </w:t>
+      </w:r>
+    </w:p>
+    <w:p>
+      <w:pPr>
+        <w:pStyle w:val="ListParagraph"/>
+        <w:numPr>
+          <w:ilvl w:val="0"/>
+          <w:numId w:val="1"/>
+        </w:numPr>
+        <w:autoSpaceDE w:val="0"/>
+        <w:autoSpaceDN w:val="0"/>
+        <w:adjustRightInd w:val="0"/>
+        <w:spacing w:after="0" w:line="240" w:lineRule="auto"/>
+        <w:rPr>
+          <w:rFonts w:cstheme="minorHAnsi"/>
+          <w:color w:val="000000"/>
+        </w:rPr>
+      </w:pPr>
+      <w:r>
+        <w:rPr>
+          <w:rFonts w:cstheme="minorHAnsi"/>
+          <w:color w:val="000000"/>
+        </w:rPr>
+        <w:t xml:space="preserve">Understand, compare and chose from several providers for </w:t>
+      </w:r>
+      <w:proofErr w:type="spellStart"/>
+      <w:r>
+        <w:rPr>
+          <w:rFonts w:cstheme="minorHAnsi"/>
+          <w:color w:val="000000"/>
+        </w:rPr>
+        <w:t>Paas</w:t>
+      </w:r>
+      <w:proofErr w:type="spellEnd"/>
+      <w:r>
+        <w:rPr>
+          <w:rFonts w:cstheme="minorHAnsi"/>
+          <w:color w:val="000000"/>
+        </w:rPr>
+        <w:t xml:space="preserve"> and </w:t>
+      </w:r>
+      <w:proofErr w:type="spellStart"/>
+      <w:r>
+        <w:rPr>
+          <w:rFonts w:cstheme="minorHAnsi"/>
+          <w:color w:val="000000"/>
+        </w:rPr>
+        <w:t>Saas</w:t>
+      </w:r>
+      <w:proofErr w:type="spellEnd"/>
+      <w:r>
+        <w:rPr>
+          <w:rFonts w:cstheme="minorHAnsi"/>
+          <w:color w:val="000000"/>
+        </w:rPr>
+        <w:t xml:space="preserve">, </w:t>
+      </w:r>
+      <w:proofErr w:type="spellStart"/>
+      <w:r>
+        <w:rPr>
+          <w:rFonts w:cstheme="minorHAnsi"/>
+          <w:color w:val="000000"/>
+        </w:rPr>
+        <w:t>ICloud</w:t>
+      </w:r>
+      <w:proofErr w:type="spellEnd"/>
+      <w:r>
+        <w:rPr>
+          <w:rFonts w:cstheme="minorHAnsi"/>
+          <w:color w:val="000000"/>
+        </w:rPr>
+        <w:t xml:space="preserve"> systems that we satisfy our project. Find out what each of them uses, how they work and their benefits.</w:t>
+      </w:r>
+    </w:p>
+    <w:p>
+      <w:pPr>
+        <w:pStyle w:val="ListParagraph"/>
+        <w:numPr>
+          <w:ilvl w:val="0"/>
+          <w:numId w:val="1"/>
+        </w:numPr>
+        <w:autoSpaceDE w:val="0"/>
+        <w:autoSpaceDN w:val="0"/>
+        <w:adjustRightInd w:val="0"/>
+        <w:spacing w:after="0" w:line="240" w:lineRule="auto"/>
+        <w:rPr>
+          <w:rFonts w:cstheme="minorHAnsi"/>
+          <w:color w:val="000000"/>
+        </w:rPr>
+      </w:pPr>
+      <w:r>
+        <w:rPr>
+          <w:rFonts w:cstheme="minorHAnsi"/>
+          <w:color w:val="000000"/>
+        </w:rPr>
+        <w:t>Find out existing technologies which already exist that could be available to our client</w:t>
+      </w:r>
+    </w:p>
+    <w:p>
+      <w:pPr>
+        <w:pStyle w:val="ListParagraph"/>
+        <w:numPr>
+          <w:ilvl w:val="0"/>
+          <w:numId w:val="1"/>
+        </w:numPr>
+        <w:autoSpaceDE w:val="0"/>
+        <w:autoSpaceDN w:val="0"/>
+        <w:adjustRightInd w:val="0"/>
+        <w:spacing w:after="0" w:line="240" w:lineRule="auto"/>
+        <w:rPr>
+          <w:rFonts w:cstheme="minorHAnsi"/>
+          <w:color w:val="000000"/>
+        </w:rPr>
+      </w:pPr>
+      <w:r>
+        <w:rPr>
+          <w:rFonts w:cstheme="minorHAnsi"/>
+          <w:color w:val="000000"/>
+        </w:rPr>
+        <w:t xml:space="preserve">Explored different open sources licences to meet our requirements </w:t>
+      </w:r>
+    </w:p>
+    <w:p>
+      <w:pPr>
+        <w:pStyle w:val="ListParagraph"/>
+        <w:numPr>
+          <w:ilvl w:val="0"/>
+          <w:numId w:val="1"/>
+        </w:numPr>
+        <w:autoSpaceDE w:val="0"/>
+        <w:autoSpaceDN w:val="0"/>
+        <w:adjustRightInd w:val="0"/>
+        <w:spacing w:after="0" w:line="240" w:lineRule="auto"/>
+        <w:rPr>
+          <w:rFonts w:cstheme="minorHAnsi"/>
+          <w:color w:val="000000"/>
+        </w:rPr>
+      </w:pPr>
+      <w:r>
+        <w:rPr>
+          <w:rFonts w:cstheme="minorHAnsi"/>
+          <w:color w:val="000000"/>
+        </w:rPr>
+        <w:t>Further analyse</w:t>
+      </w:r>
+      <w:r>
+        <w:rPr>
+          <w:rFonts w:cstheme="minorHAnsi"/>
+          <w:color w:val="000000"/>
+        </w:rPr>
+        <w:t xml:space="preserve">s of </w:t>
+      </w:r>
+      <w:r>
+        <w:rPr>
+          <w:rFonts w:cstheme="minorHAnsi"/>
+          <w:color w:val="000000"/>
+        </w:rPr>
+        <w:t xml:space="preserve">the venue, meet stakeholder, verify </w:t>
+      </w:r>
+      <w:r>
+        <w:rPr>
+          <w:rFonts w:cstheme="minorHAnsi"/>
+          <w:color w:val="000000"/>
+        </w:rPr>
+        <w:t>acceptance to new technologies and more.</w:t>
+      </w:r>
+    </w:p>
+    <w:p>
+      <w:pPr>
+        <w:autoSpaceDE w:val="0"/>
+        <w:autoSpaceDN w:val="0"/>
+        <w:adjustRightInd w:val="0"/>
+        <w:spacing w:after="0" w:line="240" w:lineRule="auto"/>
+        <w:rPr>
+          <w:rFonts w:cstheme="minorHAnsi"/>
+          <w:color w:val="000000"/>
+        </w:rPr>
+      </w:pPr>
+    </w:p>
+    <w:p>
+      <w:pPr>
+        <w:autoSpaceDE w:val="0"/>
+        <w:autoSpaceDN w:val="0"/>
+        <w:adjustRightInd w:val="0"/>
+        <w:spacing w:after="0" w:line="240" w:lineRule="auto"/>
+        <w:rPr>
+          <w:rFonts w:cstheme="minorHAnsi"/>
+          <w:color w:val="000000"/>
+        </w:rPr>
+      </w:pPr>
+      <w:r>
+        <w:rPr>
+          <w:rFonts w:cstheme="minorHAnsi"/>
+          <w:color w:val="000000"/>
+        </w:rPr>
+        <w:t xml:space="preserve">These are examples of things we have being learning from. Also, it is plausible to say that we have attended to the R&amp;D lectures, that we have completed a web Developments paper which is of relevance to what we are proposing and so on. </w:t>
+      </w:r>
+    </w:p>
+    <w:p>
+      <w:pPr>
+        <w:autoSpaceDE w:val="0"/>
+        <w:autoSpaceDN w:val="0"/>
+        <w:adjustRightInd w:val="0"/>
+        <w:spacing w:after="0" w:line="240" w:lineRule="auto"/>
+        <w:rPr>
+          <w:rFonts w:cstheme="minorHAnsi"/>
+          <w:color w:val="000000"/>
+        </w:rPr>
+      </w:pPr>
+    </w:p>
+    <w:p>
+      <w:pPr>
+        <w:autoSpaceDE w:val="0"/>
+        <w:autoSpaceDN w:val="0"/>
+        <w:adjustRightInd w:val="0"/>
+        <w:spacing w:after="0" w:line="240" w:lineRule="auto"/>
+        <w:rPr>
+          <w:rFonts w:cstheme="minorHAnsi"/>
+          <w:color w:val="000000"/>
+        </w:rPr>
+      </w:pPr>
+      <w:r>
+        <w:rPr>
+          <w:rFonts w:cstheme="minorHAnsi"/>
+          <w:color w:val="000000"/>
+        </w:rPr>
+        <w:t xml:space="preserve">We agree that it is hard to mark on what we are saying but there are an extremely amount of information we are learning every day which applies to our project. </w:t>
+      </w:r>
+    </w:p>
+    <w:p>
+      <w:pPr>
+        <w:autoSpaceDE w:val="0"/>
+        <w:autoSpaceDN w:val="0"/>
+        <w:adjustRightInd w:val="0"/>
+        <w:spacing w:after="0" w:line="240" w:lineRule="auto"/>
+        <w:rPr>
+          <w:rFonts w:cstheme="minorHAnsi"/>
+          <w:color w:val="000000"/>
+        </w:rPr>
+      </w:pPr>
+    </w:p>
+    <w:p>
+      <w:pPr>
+        <w:autoSpaceDE w:val="0"/>
+        <w:autoSpaceDN w:val="0"/>
+        <w:adjustRightInd w:val="0"/>
+        <w:spacing w:after="0" w:line="240" w:lineRule="auto"/>
+        <w:rPr>
+          <w:rFonts w:cstheme="minorHAnsi"/>
+          <w:color w:val="000000"/>
+        </w:rPr>
+      </w:pPr>
+    </w:p>
+    <w:p>
+      <w:pPr>
+        <w:autoSpaceDE w:val="0"/>
+        <w:autoSpaceDN w:val="0"/>
+        <w:adjustRightInd w:val="0"/>
+        <w:spacing w:after="0" w:line="240" w:lineRule="auto"/>
+        <w:rPr>
+          <w:rFonts w:cstheme="minorHAnsi"/>
+          <w:color w:val="000000"/>
+        </w:rPr>
+      </w:pPr>
+      <w:r>
+        <w:rPr>
+          <w:rFonts w:cstheme="minorHAnsi"/>
+          <w:color w:val="000000"/>
+        </w:rPr>
         <w:t xml:space="preserve">Status </w:t>
+      </w:r>
+      <w:r>
+        <w:rPr>
+          <w:rFonts w:cstheme="minorHAnsi"/>
+          <w:color w:val="000000"/>
+        </w:rPr>
+        <w:t>Report – “</w:t>
+      </w:r>
+      <w:r>
+        <w:rPr>
+          <w:rFonts w:cstheme="minorHAnsi"/>
+          <w:color w:val="000000"/>
+        </w:rPr>
+        <w:t>grade</w:t>
+      </w:r>
+      <w:r>
+        <w:rPr>
+          <w:rFonts w:cstheme="minorHAnsi"/>
+          <w:color w:val="000000"/>
+        </w:rPr>
+        <w:t xml:space="preserve">  </w:t>
+      </w:r>
+      <w:r>
+        <w:rPr>
+          <w:rFonts w:cstheme="minorHAnsi"/>
+          <w:color w:val="000000"/>
+        </w:rPr>
+        <w:t>C”</w:t>
       </w:r>
     </w:p>
     <w:p>
@@ -448,8 +1923,53 @@
           <w:rFonts w:cstheme="minorHAnsi"/>
         </w:rPr>
       </w:pPr>
-      <w:bookmarkStart w:id="0" w:name="_GoBack"/>
-      <w:bookmarkEnd w:id="0"/>
+    </w:p>
+    <w:p>
+      <w:pPr>
+        <w:rPr>
+          <w:rFonts w:cstheme="minorHAnsi"/>
+        </w:rPr>
+      </w:pPr>
+      <w:r>
+        <w:rPr>
+          <w:rFonts w:cstheme="minorHAnsi"/>
+        </w:rPr>
+        <w:t xml:space="preserve">We are very confused on these sections. Here it is mentioned “missing the individual hours’ breakdown” when all of them were sent to our supervisor in the same week. In addition, We had placed in the status report for every member’s logbook section a link to </w:t>
+      </w:r>
+      <w:proofErr w:type="spellStart"/>
+      <w:r>
+        <w:rPr>
+          <w:rFonts w:cstheme="minorHAnsi"/>
+        </w:rPr>
+        <w:t>Github</w:t>
+      </w:r>
+      <w:proofErr w:type="spellEnd"/>
+      <w:r>
+        <w:rPr>
+          <w:rFonts w:cstheme="minorHAnsi"/>
+        </w:rPr>
+        <w:t xml:space="preserve"> which leads to each one’s logbook.</w:t>
+      </w:r>
+    </w:p>
+    <w:p>
+      <w:pPr>
+        <w:rPr>
+          <w:rFonts w:cstheme="minorHAnsi"/>
+        </w:rPr>
+      </w:pPr>
+      <w:r>
+        <w:rPr>
+          <w:rFonts w:cstheme="minorHAnsi"/>
+        </w:rPr>
+        <w:t>Could you please check? There is for sure a misunderstanding here.</w:t>
+      </w:r>
+    </w:p>
+    <w:p>
+      <w:pPr>
+        <w:rPr>
+          <w:rFonts w:cstheme="minorHAnsi"/>
+        </w:rPr>
+      </w:pPr>
     </w:p>
     <w:p>
       <w:pPr>
@@ -463,6 +1983,31 @@
         </w:rPr>
         <w:t xml:space="preserve">Interview – </w:t>
       </w:r>
+      <w:r>
+        <w:rPr>
+          <w:rFonts w:cstheme="minorHAnsi"/>
+        </w:rPr>
+        <w:t>“</w:t>
+      </w:r>
+      <w:r>
+        <w:rPr>
+          <w:rFonts w:cstheme="minorHAnsi"/>
+          <w:color w:val="000000"/>
+        </w:rPr>
+        <w:t>grade</w:t>
+      </w:r>
+      <w:r>
+        <w:rPr>
+          <w:rFonts w:cstheme="minorHAnsi"/>
+        </w:rPr>
+        <w:t xml:space="preserve"> B</w:t>
+      </w:r>
+      <w:r>
+        <w:rPr>
+          <w:rFonts w:cstheme="minorHAnsi"/>
+        </w:rPr>
+        <w:t>”</w:t>
+      </w:r>
     </w:p>
     <w:p>
       <w:pPr>
@@ -498,6 +2043,14 @@
           <w:color w:val="000000"/>
         </w:rPr>
       </w:pPr>
+      <w:r>
+        <w:rPr>
+          <w:rFonts w:cstheme="minorHAnsi"/>
+          <w:color w:val="000000"/>
+        </w:rPr>
+        <w:lastRenderedPageBreak/>
+        <w:t xml:space="preserve">Please, could you further justify the reasons for this comment and grade? </w:t>
+      </w:r>
     </w:p>
     <w:p>
       <w:pPr>
@@ -515,6 +2068,127 @@
     </w:sectPr>
   </w:body>
 </w:document>
+</file>
+
+<file path=word/numbering.xml><?xml version="1.0" encoding="utf-8"?>
+<w:numbering xmlns:wpc="http://schemas.microsoft.com/office/word/2010/wordprocessingCanvas" xmlns:cx="http://schemas.microsoft.com/office/drawing/2014/chartex" xmlns:cx1="http://schemas.microsoft.com/office/drawing/2015/9/8/chartex" xmlns:cx2="http://schemas.microsoft.com/office/drawing/2015/10/21/chartex" xmlns:cx3="http://schemas.microsoft.com/office/drawing/2016/5/9/chartex" xmlns:cx4="http://schemas.microsoft.com/office/drawing/2016/5/10/chartex" xmlns:cx5="http://schemas.microsoft.com/office/drawing/2016/5/11/chartex" xmlns:mc="http://schemas.openxmlformats.org/markup-compatibility/2006" xmlns:o="urn:schemas-microsoft-com:office:office" xmlns:r="http://schemas.openxmlformats.org/officeDocument/2006/relationships" xmlns:m="http://schemas.openxmlformats.org/officeDocument/2006/math" xmlns:v="urn:schemas-microsoft-com:vml" xmlns:wp14="http://schemas.microsoft.com/office/word/2010/wordprocessingDrawing" xmlns:wp="http://schemas.openxmlformats.org/drawingml/2006/wordprocessingDrawing" xmlns:w10="urn:schemas-microsoft-com:office:word" xmlns:w="http://schemas.openxmlformats.org/wordprocessingml/2006/main" xmlns:w14="http://schemas.microsoft.com/office/word/2010/wordml" xmlns:w15="http://schemas.microsoft.com/office/word/2012/wordml" xmlns:w16se="http://schemas.microsoft.com/office/word/2015/wordml/symex" xmlns:wpg="http://schemas.microsoft.com/office/word/2010/wordprocessingGroup" xmlns:wpi="http://schemas.microsoft.com/office/word/2010/wordprocessingInk" xmlns:wne="http://schemas.microsoft.com/office/word/2006/wordml" xmlns:wps="http://schemas.microsoft.com/office/word/2010/wordprocessingShape" mc:Ignorable="w14 w15 w16se wp14">
+  <w:abstractNum w:abstractNumId="0" w15:restartNumberingAfterBreak="0">
+    <w:nsid w:val="649210DE"/>
+    <w:multiLevelType w:val="hybridMultilevel"/>
+    <w:tmpl w:val="C3E2508A"/>
+    <w:lvl w:ilvl="0" w:tplc="14090001">
+      <w:start w:val="1"/>
+      <w:numFmt w:val="bullet"/>
+      <w:lvlText w:val=""/>
+      <w:lvlJc w:val="left"/>
+      <w:pPr>
+        <w:ind w:left="720" w:hanging="360"/>
+      </w:pPr>
+      <w:rPr>
+        <w:rFonts w:ascii="Symbol" w:hAnsi="Symbol" w:hint="default"/>
+      </w:rPr>
+    </w:lvl>
+    <w:lvl w:ilvl="1" w:tplc="14090003" w:tentative="1">
+      <w:start w:val="1"/>
+      <w:numFmt w:val="bullet"/>
+      <w:lvlText w:val="o"/>
+      <w:lvlJc w:val="left"/>
+      <w:pPr>
+        <w:ind w:left="1440" w:hanging="360"/>
+      </w:pPr>
+      <w:rPr>
+        <w:rFonts w:ascii="Courier New" w:hAnsi="Courier New" w:cs="Courier New" w:hint="default"/>
+      </w:rPr>
+    </w:lvl>
+    <w:lvl w:ilvl="2" w:tplc="14090005" w:tentative="1">
+      <w:start w:val="1"/>
+      <w:numFmt w:val="bullet"/>
+      <w:lvlText w:val=""/>
+      <w:lvlJc w:val="left"/>
+      <w:pPr>
+        <w:ind w:left="2160" w:hanging="360"/>
+      </w:pPr>
+      <w:rPr>
+        <w:rFonts w:ascii="Wingdings" w:hAnsi="Wingdings" w:hint="default"/>
+      </w:rPr>
+    </w:lvl>
+    <w:lvl w:ilvl="3" w:tplc="14090001" w:tentative="1">
+      <w:start w:val="1"/>
+      <w:numFmt w:val="bullet"/>
+      <w:lvlText w:val=""/>
+      <w:lvlJc w:val="left"/>
+      <w:pPr>
+        <w:ind w:left="2880" w:hanging="360"/>
+      </w:pPr>
+      <w:rPr>
+        <w:rFonts w:ascii="Symbol" w:hAnsi="Symbol" w:hint="default"/>
+      </w:rPr>
+    </w:lvl>
+    <w:lvl w:ilvl="4" w:tplc="14090003" w:tentative="1">
+      <w:start w:val="1"/>
+      <w:numFmt w:val="bullet"/>
+      <w:lvlText w:val="o"/>
+      <w:lvlJc w:val="left"/>
+      <w:pPr>
+        <w:ind w:left="3600" w:hanging="360"/>
+      </w:pPr>
+      <w:rPr>
+        <w:rFonts w:ascii="Courier New" w:hAnsi="Courier New" w:cs="Courier New" w:hint="default"/>
+      </w:rPr>
+    </w:lvl>
+    <w:lvl w:ilvl="5" w:tplc="14090005" w:tentative="1">
+      <w:start w:val="1"/>
+      <w:numFmt w:val="bullet"/>
+      <w:lvlText w:val=""/>
+      <w:lvlJc w:val="left"/>
+      <w:pPr>
+        <w:ind w:left="4320" w:hanging="360"/>
+      </w:pPr>
+      <w:rPr>
+        <w:rFonts w:ascii="Wingdings" w:hAnsi="Wingdings" w:hint="default"/>
+      </w:rPr>
+    </w:lvl>
+    <w:lvl w:ilvl="6" w:tplc="14090001" w:tentative="1">
+      <w:start w:val="1"/>
+      <w:numFmt w:val="bullet"/>
+      <w:lvlText w:val=""/>
+      <w:lvlJc w:val="left"/>
+      <w:pPr>
+        <w:ind w:left="5040" w:hanging="360"/>
+      </w:pPr>
+      <w:rPr>
+        <w:rFonts w:ascii="Symbol" w:hAnsi="Symbol" w:hint="default"/>
+      </w:rPr>
+    </w:lvl>
+    <w:lvl w:ilvl="7" w:tplc="14090003" w:tentative="1">
+      <w:start w:val="1"/>
+      <w:numFmt w:val="bullet"/>
+      <w:lvlText w:val="o"/>
+      <w:lvlJc w:val="left"/>
+      <w:pPr>
+        <w:ind w:left="5760" w:hanging="360"/>
+      </w:pPr>
+      <w:rPr>
+        <w:rFonts w:ascii="Courier New" w:hAnsi="Courier New" w:cs="Courier New" w:hint="default"/>
+      </w:rPr>
+    </w:lvl>
+    <w:lvl w:ilvl="8" w:tplc="14090005" w:tentative="1">
+      <w:start w:val="1"/>
+      <w:numFmt w:val="bullet"/>
+      <w:lvlText w:val=""/>
+      <w:lvlJc w:val="left"/>
+      <w:pPr>
+        <w:ind w:left="6480" w:hanging="360"/>
+      </w:pPr>
+      <w:rPr>
+        <w:rFonts w:ascii="Wingdings" w:hAnsi="Wingdings" w:hint="default"/>
+      </w:rPr>
+    </w:lvl>
+  </w:abstractNum>
+  <w:num w:numId="1">
+    <w:abstractNumId w:val="0"/>
+  </w:num>
+</w:numbering>
 </file>
 
 <file path=word/styles.xml><?xml version="1.0" encoding="utf-8"?>
@@ -957,6 +2631,17 @@
       <w:szCs w:val="24"/>
     </w:rPr>
   </w:style>
+  <w:style w:type="paragraph" w:styleId="ListParagraph">
+    <w:name w:val="List Paragraph"/>
+    <w:basedOn w:val="Normal"/>
+    <w:uiPriority w:val="34"/>
+    <w:qFormat/>
+    <w:rsid w:val="002D1E19"/>
+    <w:pPr>
+      <w:ind w:left="720"/>
+      <w:contextualSpacing/>
+    </w:pPr>
+  </w:style>
 </w:styles>
 </file>
 

</xml_diff>